<commit_message>
seguimos actualizando los diagramas
</commit_message>
<xml_diff>
--- a/PIAD-412_FORMATOALUMNOTRABAJOFINAL.DOCX
+++ b/PIAD-412_FORMATOALUMNOTRABAJOFINAL.DOCX
@@ -6287,6 +6287,113 @@
                 <w:rFonts w:ascii="Arial" w:hAnsi="Arial" w:cs="Arial"/>
               </w:rPr>
             </w:pPr>
+            <w:r>
+              <w:rPr>
+                <w:rFonts w:ascii="Arial" w:hAnsi="Arial" w:cs="Arial"/>
+                <w:noProof/>
+                <w:lang w:val="en-US" w:eastAsia="en-US"/>
+              </w:rPr>
+              <mc:AlternateContent>
+                <mc:Choice Requires="wps">
+                  <w:drawing>
+                    <wp:anchor distT="0" distB="0" distL="114300" distR="114300" simplePos="0" relativeHeight="251718656" behindDoc="0" locked="0" layoutInCell="1" allowOverlap="1">
+                      <wp:simplePos x="0" y="0"/>
+                      <wp:positionH relativeFrom="column">
+                        <wp:posOffset>1656715</wp:posOffset>
+                      </wp:positionH>
+                      <wp:positionV relativeFrom="paragraph">
+                        <wp:posOffset>3385185</wp:posOffset>
+                      </wp:positionV>
+                      <wp:extent cx="2409825" cy="295275"/>
+                      <wp:effectExtent l="0" t="0" r="28575" b="28575"/>
+                      <wp:wrapNone/>
+                      <wp:docPr id="16" name="Rectángulo redondeado 16"/>
+                      <wp:cNvGraphicFramePr/>
+                      <a:graphic xmlns:a="http://schemas.openxmlformats.org/drawingml/2006/main">
+                        <a:graphicData uri="http://schemas.microsoft.com/office/word/2010/wordprocessingShape">
+                          <wps:wsp>
+                            <wps:cNvSpPr/>
+                            <wps:spPr>
+                              <a:xfrm>
+                                <a:off x="0" y="0"/>
+                                <a:ext cx="2409825" cy="295275"/>
+                              </a:xfrm>
+                              <a:prstGeom prst="roundRect">
+                                <a:avLst/>
+                              </a:prstGeom>
+                            </wps:spPr>
+                            <wps:style>
+                              <a:lnRef idx="2">
+                                <a:schemeClr val="accent2">
+                                  <a:shade val="50000"/>
+                                </a:schemeClr>
+                              </a:lnRef>
+                              <a:fillRef idx="1">
+                                <a:schemeClr val="accent2"/>
+                              </a:fillRef>
+                              <a:effectRef idx="0">
+                                <a:schemeClr val="accent2"/>
+                              </a:effectRef>
+                              <a:fontRef idx="minor">
+                                <a:schemeClr val="lt1"/>
+                              </a:fontRef>
+                            </wps:style>
+                            <wps:txbx>
+                              <w:txbxContent>
+                                <w:p>
+                                  <w:pPr>
+                                    <w:jc w:val="center"/>
+                                    <w:rPr>
+                                      <w:lang w:val="es-MX"/>
+                                    </w:rPr>
+                                  </w:pPr>
+                                  <w:r>
+                                    <w:rPr>
+                                      <w:lang w:val="es-MX"/>
+                                    </w:rPr>
+                                    <w:t>DIAGRAMA DE CLASES</w:t>
+                                  </w:r>
+                                </w:p>
+                              </w:txbxContent>
+                            </wps:txbx>
+                            <wps:bodyPr rot="0" spcFirstLastPara="0" vertOverflow="overflow" horzOverflow="overflow" vert="horz" wrap="square" lIns="91440" tIns="45720" rIns="91440" bIns="45720" numCol="1" spcCol="0" rtlCol="0" fromWordArt="0" anchor="ctr" anchorCtr="0" forceAA="0" compatLnSpc="1">
+                              <a:prstTxWarp prst="textNoShape">
+                                <a:avLst/>
+                              </a:prstTxWarp>
+                              <a:noAutofit/>
+                            </wps:bodyPr>
+                          </wps:wsp>
+                        </a:graphicData>
+                      </a:graphic>
+                    </wp:anchor>
+                  </w:drawing>
+                </mc:Choice>
+                <mc:Fallback>
+                  <w:pict>
+                    <v:roundrect id="Rectángulo redondeado 16" o:spid="_x0000_s1032" style="position:absolute;left:0;text-align:left;margin-left:130.45pt;margin-top:266.55pt;width:189.75pt;height:23.25pt;z-index:251718656;visibility:visible;mso-wrap-style:square;mso-wrap-distance-left:9pt;mso-wrap-distance-top:0;mso-wrap-distance-right:9pt;mso-wrap-distance-bottom:0;mso-position-horizontal:absolute;mso-position-horizontal-relative:text;mso-position-vertical:absolute;mso-position-vertical-relative:text;v-text-anchor:middle" arcsize="10923f" o:gfxdata="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" fillcolor="#c0504d [3205]" strokecolor="#622423 [1605]" strokeweight="2pt">
+                      <v:textbox>
+                        <w:txbxContent>
+                          <w:p>
+                            <w:pPr>
+                              <w:jc w:val="center"/>
+                              <w:rPr>
+                                <w:lang w:val="es-MX"/>
+                              </w:rPr>
+                            </w:pPr>
+                            <w:r>
+                              <w:rPr>
+                                <w:lang w:val="es-MX"/>
+                              </w:rPr>
+                              <w:t>DIAGRAMA DE CLASES</w:t>
+                            </w:r>
+                          </w:p>
+                        </w:txbxContent>
+                      </v:textbox>
+                    </v:roundrect>
+                  </w:pict>
+                </mc:Fallback>
+              </mc:AlternateContent>
+            </w:r>
           </w:p>
           <w:p>
             <w:pPr>
@@ -6304,6 +6411,60 @@
               </w:rPr>
             </w:pPr>
             <w:bookmarkStart w:id="0" w:name="_GoBack"/>
+            <w:r>
+              <w:rPr>
+                <w:rFonts w:ascii="Arial" w:hAnsi="Arial" w:cs="Arial"/>
+              </w:rPr>
+              <w:drawing>
+                <wp:anchor distT="0" distB="0" distL="114300" distR="114300" simplePos="0" relativeHeight="251717632" behindDoc="0" locked="0" layoutInCell="1" allowOverlap="1">
+                  <wp:simplePos x="0" y="0"/>
+                  <wp:positionH relativeFrom="column">
+                    <wp:posOffset>-635</wp:posOffset>
+                  </wp:positionH>
+                  <wp:positionV relativeFrom="paragraph">
+                    <wp:posOffset>-3810</wp:posOffset>
+                  </wp:positionV>
+                  <wp:extent cx="5579745" cy="4903470"/>
+                  <wp:effectExtent l="0" t="0" r="1905" b="0"/>
+                  <wp:wrapSquare wrapText="bothSides"/>
+                  <wp:docPr id="1" name="Imagen 1"/>
+                  <wp:cNvGraphicFramePr>
+                    <a:graphicFrameLocks xmlns:a="http://schemas.openxmlformats.org/drawingml/2006/main" noChangeAspect="1"/>
+                  </wp:cNvGraphicFramePr>
+                  <a:graphic xmlns:a="http://schemas.openxmlformats.org/drawingml/2006/main">
+                    <a:graphicData uri="http://schemas.openxmlformats.org/drawingml/2006/picture">
+                      <pic:pic xmlns:pic="http://schemas.openxmlformats.org/drawingml/2006/picture">
+                        <pic:nvPicPr>
+                          <pic:cNvPr id="1" name=""/>
+                          <pic:cNvPicPr/>
+                        </pic:nvPicPr>
+                        <pic:blipFill>
+                          <a:blip r:embed="rId16">
+                            <a:extLst>
+                              <a:ext uri="{28A0092B-C50C-407E-A947-70E740481C1C}">
+                                <a14:useLocalDpi xmlns:a14="http://schemas.microsoft.com/office/drawing/2010/main" val="0"/>
+                              </a:ext>
+                            </a:extLst>
+                          </a:blip>
+                          <a:stretch>
+                            <a:fillRect/>
+                          </a:stretch>
+                        </pic:blipFill>
+                        <pic:spPr>
+                          <a:xfrm>
+                            <a:off x="0" y="0"/>
+                            <a:ext cx="5579745" cy="4903470"/>
+                          </a:xfrm>
+                          <a:prstGeom prst="rect">
+                            <a:avLst/>
+                          </a:prstGeom>
+                        </pic:spPr>
+                      </pic:pic>
+                    </a:graphicData>
+                  </a:graphic>
+                </wp:anchor>
+              </w:drawing>
+            </w:r>
             <w:bookmarkEnd w:id="0"/>
           </w:p>
         </w:tc>
@@ -6348,7 +6509,7 @@
                           </pic:cNvPicPr>
                         </pic:nvPicPr>
                         <pic:blipFill>
-                          <a:blip r:embed="rId16" cstate="print">
+                          <a:blip r:embed="rId17" cstate="print">
                             <a:extLst>
                               <a:ext uri="{28A0092B-C50C-407E-A947-70E740481C1C}">
                                 <a14:useLocalDpi xmlns:a14="http://schemas.microsoft.com/office/drawing/2010/main" val="0"/>
@@ -6619,7 +6780,7 @@
           </mc:Choice>
           <mc:Fallback>
             <w:pict>
-              <v:roundrect w14:anchorId="4B4860CC" id="AutoShape 113" o:spid="_x0000_s1030" style="position:absolute;margin-left:92.4pt;margin-top:3.75pt;width:281.45pt;height:28.9pt;z-index:251691008;visibility:visible;mso-wrap-style:square;mso-width-percent:0;mso-height-percent:0;mso-wrap-distance-left:9pt;mso-wrap-distance-top:0;mso-wrap-distance-right:9pt;mso-wrap-distance-bottom:0;mso-position-horizontal:absolute;mso-position-horizontal-relative:margin;mso-position-vertical:absolute;mso-position-vertical-relative:text;mso-width-percent:0;mso-height-percent:0;mso-width-relative:page;mso-height-relative:page;v-text-anchor:top" arcsize="10923f" o:gfxdata="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">
+              <v:roundrect w14:anchorId="4B4860CC" id="AutoShape 113" o:spid="_x0000_s1033" style="position:absolute;margin-left:92.4pt;margin-top:3.75pt;width:281.45pt;height:28.9pt;z-index:251691008;visibility:visible;mso-wrap-style:square;mso-width-percent:0;mso-height-percent:0;mso-wrap-distance-left:9pt;mso-wrap-distance-top:0;mso-wrap-distance-right:9pt;mso-wrap-distance-bottom:0;mso-position-horizontal:absolute;mso-position-horizontal-relative:margin;mso-position-vertical:absolute;mso-position-vertical-relative:text;mso-width-percent:0;mso-height-percent:0;mso-width-relative:page;mso-height-relative:page;v-text-anchor:top" arcsize="10923f" o:gfxdata="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">
                 <v:shadow on="t" opacity=".5" offset="6pt,6pt"/>
                 <v:textbox>
                   <w:txbxContent>
@@ -8806,7 +8967,7 @@
               <v:stroke joinstyle="miter"/>
               <v:path gradientshapeok="t" o:connecttype="rect"/>
             </v:shapetype>
-            <v:shape id="Cuadro de texto 2" o:spid="_x0000_s1031" type="#_x0000_t202" style="position:absolute;margin-left:110.35pt;margin-top:7.7pt;width:263.25pt;height:110.6pt;z-index:-251657216;visibility:visible;mso-wrap-style:square;mso-width-percent:0;mso-height-percent:200;mso-wrap-distance-left:9pt;mso-wrap-distance-top:3.6pt;mso-wrap-distance-right:9pt;mso-wrap-distance-bottom:3.6pt;mso-position-horizontal:absolute;mso-position-horizontal-relative:margin;mso-position-vertical:absolute;mso-position-vertical-relative:text;mso-width-percent:0;mso-height-percent:200;mso-width-relative:margin;mso-height-relative:margin;v-text-anchor:top" o:gfxdata="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" fillcolor="#0a47ec" stroked="f" strokeweight="2pt">
+            <v:shape id="Cuadro de texto 2" o:spid="_x0000_s1034" type="#_x0000_t202" style="position:absolute;margin-left:110.35pt;margin-top:7.7pt;width:263.25pt;height:110.6pt;z-index:-251657216;visibility:visible;mso-wrap-style:square;mso-width-percent:0;mso-height-percent:200;mso-wrap-distance-left:9pt;mso-wrap-distance-top:3.6pt;mso-wrap-distance-right:9pt;mso-wrap-distance-bottom:3.6pt;mso-position-horizontal:absolute;mso-position-horizontal-relative:margin;mso-position-vertical:absolute;mso-position-vertical-relative:text;mso-width-percent:0;mso-height-percent:200;mso-width-relative:margin;mso-height-relative:margin;v-text-anchor:top" o:gfxdata="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" fillcolor="#0a47ec" stroked="f" strokeweight="2pt">
               <v:textbox style="mso-fit-shape-to-text:t">
                 <w:txbxContent>
                   <w:p>
@@ -15968,7 +16129,7 @@
 </file>
 
 <file path=customXml/itemProps4.xml><?xml version="1.0" encoding="utf-8"?>
-<ds:datastoreItem xmlns:ds="http://schemas.openxmlformats.org/officeDocument/2006/customXml" ds:itemID="{E665EC57-F16B-4BB6-BE7E-BF2A59E2951B}">
+<ds:datastoreItem xmlns:ds="http://schemas.openxmlformats.org/officeDocument/2006/customXml" ds:itemID="{87B96EAD-A4A5-449E-8F75-F5DCC1BE759D}">
   <ds:schemaRefs>
     <ds:schemaRef ds:uri="http://schemas.openxmlformats.org/officeDocument/2006/bibliography"/>
   </ds:schemaRefs>

</xml_diff>